<commit_message>
Updated chapt 33 34
</commit_message>
<xml_diff>
--- a/Note/OS - chap 33,34.docx
+++ b/Note/OS - chap 33,34.docx
@@ -8,14 +8,7 @@
           <w:b/>
           <w:bCs/>
         </w:rPr>
-        <w:t xml:space="preserve">Chapter 33: </w:t>
-      </w:r>
-      <w:r>
-        <w:rPr>
-          <w:b/>
-          <w:bCs/>
-        </w:rPr>
-        <w:t>Event-based Concurrency (Advanced)</w:t>
+        <w:t>Chapter 33: Event-based Concurrency (Advanced)</w:t>
       </w:r>
     </w:p>
     <w:p>
@@ -111,6 +104,9 @@
         <w:jc w:val="center"/>
       </w:pPr>
       <w:r>
+        <w:rPr>
+          <w:noProof/>
+        </w:rPr>
         <w:drawing>
           <wp:inline distT="0" distB="0" distL="0" distR="0" wp14:anchorId="3730AFED" wp14:editId="2B03DEEC">
             <wp:extent cx="1903863" cy="720523"/>
@@ -199,9 +195,930 @@
         <w:t>) (or poll())</w:t>
       </w:r>
     </w:p>
-    <w:p/>
+    <w:p>
+      <w:r>
+        <w:t xml:space="preserve">The most basic APIs available are </w:t>
+      </w:r>
+      <w:proofErr w:type="gramStart"/>
+      <w:r>
+        <w:t>select(</w:t>
+      </w:r>
+      <w:proofErr w:type="gramEnd"/>
+      <w:r>
+        <w:t xml:space="preserve">) </w:t>
+      </w:r>
+      <w:r>
+        <w:t>or</w:t>
+      </w:r>
+      <w:r>
+        <w:t xml:space="preserve"> poll() system calls.</w:t>
+      </w:r>
+    </w:p>
+    <w:p>
+      <w:r>
+        <w:t xml:space="preserve">The </w:t>
+      </w:r>
+      <w:proofErr w:type="gramStart"/>
+      <w:r>
+        <w:t>select(</w:t>
+      </w:r>
+      <w:proofErr w:type="gramEnd"/>
+      <w:r>
+        <w:t>) system call:</w:t>
+      </w:r>
+    </w:p>
+    <w:p>
+      <w:pPr>
+        <w:jc w:val="center"/>
+      </w:pPr>
+      <w:r>
+        <w:rPr>
+          <w:noProof/>
+        </w:rPr>
+        <w:drawing>
+          <wp:inline distT="0" distB="0" distL="0" distR="0" wp14:anchorId="788A4E84" wp14:editId="110D94FD">
+            <wp:extent cx="3435178" cy="777005"/>
+            <wp:effectExtent l="0" t="0" r="0" b="0"/>
+            <wp:docPr id="2" name="Picture 2" descr="Text&#10;&#10;Description automatically generated"/>
+            <wp:cNvGraphicFramePr>
+              <a:graphicFrameLocks xmlns:a="http://schemas.openxmlformats.org/drawingml/2006/main" noChangeAspect="1"/>
+            </wp:cNvGraphicFramePr>
+            <a:graphic xmlns:a="http://schemas.openxmlformats.org/drawingml/2006/main">
+              <a:graphicData uri="http://schemas.openxmlformats.org/drawingml/2006/picture">
+                <pic:pic xmlns:pic="http://schemas.openxmlformats.org/drawingml/2006/picture">
+                  <pic:nvPicPr>
+                    <pic:cNvPr id="2" name="Picture 2" descr="Text&#10;&#10;Description automatically generated"/>
+                    <pic:cNvPicPr/>
+                  </pic:nvPicPr>
+                  <pic:blipFill>
+                    <a:blip r:embed="rId8"/>
+                    <a:stretch>
+                      <a:fillRect/>
+                    </a:stretch>
+                  </pic:blipFill>
+                  <pic:spPr>
+                    <a:xfrm>
+                      <a:off x="0" y="0"/>
+                      <a:ext cx="3451615" cy="780723"/>
+                    </a:xfrm>
+                    <a:prstGeom prst="rect">
+                      <a:avLst/>
+                    </a:prstGeom>
+                  </pic:spPr>
+                </pic:pic>
+              </a:graphicData>
+            </a:graphic>
+          </wp:inline>
+        </w:drawing>
+      </w:r>
+    </w:p>
+    <w:p>
+      <w:r>
+        <w:t xml:space="preserve">It takes the I/O descriptor sets as </w:t>
+      </w:r>
+      <w:proofErr w:type="spellStart"/>
+      <w:r>
+        <w:t>readfds</w:t>
+      </w:r>
+      <w:proofErr w:type="spellEnd"/>
+      <w:r>
+        <w:t xml:space="preserve">, </w:t>
+      </w:r>
+      <w:proofErr w:type="spellStart"/>
+      <w:r>
+        <w:t>writefds</w:t>
+      </w:r>
+      <w:proofErr w:type="spellEnd"/>
+      <w:r>
+        <w:t xml:space="preserve"> and </w:t>
+      </w:r>
+      <w:proofErr w:type="spellStart"/>
+      <w:r>
+        <w:t>errorfds</w:t>
+      </w:r>
+      <w:proofErr w:type="spellEnd"/>
+      <w:r>
+        <w:t xml:space="preserve"> to examines to see if their descriptors are ready for reading, writing or error.</w:t>
+      </w:r>
+      <w:r>
+        <w:t xml:space="preserve"> The first </w:t>
+      </w:r>
+      <w:proofErr w:type="spellStart"/>
+      <w:r>
+        <w:t>nfds</w:t>
+      </w:r>
+      <w:proofErr w:type="spellEnd"/>
+      <w:r>
+        <w:t xml:space="preserve"> is checked in each set.</w:t>
+      </w:r>
+      <w:r>
+        <w:t xml:space="preserve"> </w:t>
+      </w:r>
+      <w:r>
+        <w:t xml:space="preserve">On return, </w:t>
+      </w:r>
+      <w:proofErr w:type="gramStart"/>
+      <w:r>
+        <w:t>select(</w:t>
+      </w:r>
+      <w:proofErr w:type="gramEnd"/>
+      <w:r>
+        <w:t xml:space="preserve">) replaces the given descriptor sets with subsets consisting of those descriptors that are ready for the requested operation. </w:t>
+      </w:r>
+      <w:proofErr w:type="gramStart"/>
+      <w:r>
+        <w:t>select(</w:t>
+      </w:r>
+      <w:proofErr w:type="gramEnd"/>
+      <w:r>
+        <w:t>) returns the total number of ready descriptors in all the sets.</w:t>
+      </w:r>
+    </w:p>
+    <w:p>
+      <w:proofErr w:type="gramStart"/>
+      <w:r>
+        <w:t>Select(</w:t>
+      </w:r>
+      <w:proofErr w:type="gramEnd"/>
+      <w:r>
+        <w:t>) allows us to check whether descriptors can be read from as well as written to. The read descriptor lets a server determine that a new package arrived and need to be processed. The write descriptor lets the service know when it is OK to reply.</w:t>
+      </w:r>
+    </w:p>
+    <w:p>
+      <w:r>
+        <w:t xml:space="preserve">We can also set the timeout argument to NULL to make </w:t>
+      </w:r>
+      <w:proofErr w:type="gramStart"/>
+      <w:r>
+        <w:t>select(</w:t>
+      </w:r>
+      <w:proofErr w:type="gramEnd"/>
+      <w:r>
+        <w:t>) block indefinitely</w:t>
+      </w:r>
+      <w:r>
+        <w:t xml:space="preserve"> until some descriptors are ready.</w:t>
+      </w:r>
+      <w:r>
+        <w:t xml:space="preserve"> We can set it to zero to make it return immediately</w:t>
+      </w:r>
+      <w:r>
+        <w:t>.</w:t>
+      </w:r>
+    </w:p>
+    <w:p>
+      <w:r>
+        <w:t xml:space="preserve">The </w:t>
+      </w:r>
+      <w:proofErr w:type="gramStart"/>
+      <w:r>
+        <w:t>poll(</w:t>
+      </w:r>
+      <w:proofErr w:type="gramEnd"/>
+      <w:r>
+        <w:t>) system call is quite similar. Either way, these basic system calls give us a way to build a non-blocking event loop.</w:t>
+      </w:r>
+    </w:p>
+    <w:p>
+      <w:r>
+        <w:rPr>
+          <w:b/>
+          <w:bCs/>
+        </w:rPr>
+        <w:lastRenderedPageBreak/>
+        <w:t xml:space="preserve">33.3 Using </w:t>
+      </w:r>
+      <w:proofErr w:type="gramStart"/>
+      <w:r>
+        <w:rPr>
+          <w:b/>
+          <w:bCs/>
+        </w:rPr>
+        <w:t>select(</w:t>
+      </w:r>
+      <w:proofErr w:type="gramEnd"/>
+      <w:r>
+        <w:rPr>
+          <w:b/>
+          <w:bCs/>
+        </w:rPr>
+        <w:t>)</w:t>
+      </w:r>
+    </w:p>
+    <w:p>
+      <w:pPr>
+        <w:jc w:val="center"/>
+      </w:pPr>
+      <w:r>
+        <w:rPr>
+          <w:noProof/>
+        </w:rPr>
+        <w:drawing>
+          <wp:inline distT="0" distB="0" distL="0" distR="0" wp14:anchorId="776A45D2" wp14:editId="101DE7A9">
+            <wp:extent cx="3917091" cy="3917091"/>
+            <wp:effectExtent l="0" t="0" r="0" b="0"/>
+            <wp:docPr id="3" name="Picture 3" descr="Text, letter&#10;&#10;Description automatically generated"/>
+            <wp:cNvGraphicFramePr>
+              <a:graphicFrameLocks xmlns:a="http://schemas.openxmlformats.org/drawingml/2006/main" noChangeAspect="1"/>
+            </wp:cNvGraphicFramePr>
+            <a:graphic xmlns:a="http://schemas.openxmlformats.org/drawingml/2006/main">
+              <a:graphicData uri="http://schemas.openxmlformats.org/drawingml/2006/picture">
+                <pic:pic xmlns:pic="http://schemas.openxmlformats.org/drawingml/2006/picture">
+                  <pic:nvPicPr>
+                    <pic:cNvPr id="3" name="Picture 3" descr="Text, letter&#10;&#10;Description automatically generated"/>
+                    <pic:cNvPicPr/>
+                  </pic:nvPicPr>
+                  <pic:blipFill>
+                    <a:blip r:embed="rId9"/>
+                    <a:stretch>
+                      <a:fillRect/>
+                    </a:stretch>
+                  </pic:blipFill>
+                  <pic:spPr>
+                    <a:xfrm>
+                      <a:off x="0" y="0"/>
+                      <a:ext cx="3951995" cy="3951995"/>
+                    </a:xfrm>
+                    <a:prstGeom prst="rect">
+                      <a:avLst/>
+                    </a:prstGeom>
+                  </pic:spPr>
+                </pic:pic>
+              </a:graphicData>
+            </a:graphic>
+          </wp:inline>
+        </w:drawing>
+      </w:r>
+    </w:p>
+    <w:p>
+      <w:r>
+        <w:t>Inside the loop, FD_</w:t>
+      </w:r>
+      <w:proofErr w:type="gramStart"/>
+      <w:r>
+        <w:t>ZERO(</w:t>
+      </w:r>
+      <w:proofErr w:type="gramEnd"/>
+      <w:r>
+        <w:t xml:space="preserve">) is used to clear the set of </w:t>
+      </w:r>
+      <w:proofErr w:type="spellStart"/>
+      <w:r>
+        <w:t>gile</w:t>
+      </w:r>
+      <w:proofErr w:type="spellEnd"/>
+      <w:r>
+        <w:t xml:space="preserve"> descriptors. Then, FD_</w:t>
+      </w:r>
+      <w:proofErr w:type="gramStart"/>
+      <w:r>
+        <w:t>SET(</w:t>
+      </w:r>
+      <w:proofErr w:type="gramEnd"/>
+      <w:r>
+        <w:t xml:space="preserve">) is used to include all of the file descriptors from </w:t>
+      </w:r>
+      <w:proofErr w:type="spellStart"/>
+      <w:r>
+        <w:t>minFD</w:t>
+      </w:r>
+      <w:proofErr w:type="spellEnd"/>
+      <w:r>
+        <w:t xml:space="preserve"> to </w:t>
+      </w:r>
+      <w:proofErr w:type="spellStart"/>
+      <w:r>
+        <w:t>maxFD</w:t>
+      </w:r>
+      <w:proofErr w:type="spellEnd"/>
+      <w:r>
+        <w:t xml:space="preserve">. This set of descriptors represent </w:t>
+      </w:r>
+      <w:proofErr w:type="gramStart"/>
+      <w:r>
+        <w:t>all of</w:t>
+      </w:r>
+      <w:proofErr w:type="gramEnd"/>
+      <w:r>
+        <w:t xml:space="preserve"> the network sockets to which the server is paying attention.</w:t>
+      </w:r>
+      <w:r>
+        <w:t xml:space="preserve">  Finally, the server calls </w:t>
+      </w:r>
+      <w:proofErr w:type="gramStart"/>
+      <w:r>
+        <w:t>select(</w:t>
+      </w:r>
+      <w:proofErr w:type="gramEnd"/>
+      <w:r>
+        <w:t>) to know which of the connections have data available upon them.</w:t>
+      </w:r>
+      <w:r>
+        <w:t xml:space="preserve"> It also uses FD_ISSET to see which descriptors have data ready and process the incoming data.</w:t>
+      </w:r>
+    </w:p>
+    <w:p>
+      <w:r>
+        <w:rPr>
+          <w:b/>
+          <w:bCs/>
+        </w:rPr>
+        <w:t>33.4 Why Simpler? No Locks Needed</w:t>
+      </w:r>
+    </w:p>
+    <w:p>
+      <w:r>
+        <w:t>Because only one event is being handled at a time, there is no need for a lock.</w:t>
+      </w:r>
+      <w:r>
+        <w:t xml:space="preserve"> In addition, it cannot be interrupted since it is decided by a single thread.</w:t>
+      </w:r>
+    </w:p>
+    <w:p>
+      <w:r>
+        <w:rPr>
+          <w:b/>
+          <w:bCs/>
+        </w:rPr>
+        <w:t>33.5 A Problem: Blocking System Calls</w:t>
+      </w:r>
+    </w:p>
+    <w:p>
+      <w:r>
+        <w:t>A problem is that what id an event requires that we issue a system call that might block</w:t>
+      </w:r>
+      <w:r>
+        <w:t>?</w:t>
+      </w:r>
+    </w:p>
+    <w:p>
+      <w:r>
+        <w:t xml:space="preserve">For example, what if a client requests the server to read a file from disk. Thus, while the thread issuing the I/O request suspends, other threads can </w:t>
+      </w:r>
+      <w:proofErr w:type="gramStart"/>
+      <w:r>
+        <w:t>run</w:t>
+      </w:r>
+      <w:proofErr w:type="gramEnd"/>
+      <w:r>
+        <w:t xml:space="preserve"> and the server make progress. However, in our event-based approach, there are no other threads to run. Thus, this makes the system idle, creating a huge potential waste of resource.</w:t>
+      </w:r>
+    </w:p>
+    <w:p>
+      <w:r>
+        <w:t>Thus, no blocking calls are allowed.</w:t>
+      </w:r>
+    </w:p>
+    <w:p>
+      <w:r>
+        <w:rPr>
+          <w:b/>
+          <w:bCs/>
+        </w:rPr>
+        <w:t>33.6 A Solution: Asynchronous I/O</w:t>
+      </w:r>
+    </w:p>
+    <w:p>
+      <w:r>
+        <w:lastRenderedPageBreak/>
+        <w:t xml:space="preserve">We will have a </w:t>
+      </w:r>
+      <w:r>
+        <w:t>new way</w:t>
+      </w:r>
+      <w:r>
+        <w:t xml:space="preserve"> to issue I/O requests to the disk system, which is </w:t>
+      </w:r>
+      <w:r>
+        <w:rPr>
+          <w:b/>
+          <w:bCs/>
+        </w:rPr>
+        <w:t>asynchronous I/O.</w:t>
+      </w:r>
+      <w:r>
+        <w:t xml:space="preserve"> This enable an application to issue an I/O request and return control immediately to the caller, before the I/O is completed.</w:t>
+      </w:r>
+    </w:p>
+    <w:p>
+      <w:r>
+        <w:t xml:space="preserve">For example, the </w:t>
+      </w:r>
+      <w:r>
+        <w:rPr>
+          <w:b/>
+          <w:bCs/>
+        </w:rPr>
+        <w:t>AIO control block</w:t>
+      </w:r>
+      <w:r>
+        <w:t>:</w:t>
+      </w:r>
+    </w:p>
+    <w:p>
+      <w:pPr>
+        <w:jc w:val="center"/>
+      </w:pPr>
+      <w:r>
+        <w:rPr>
+          <w:noProof/>
+        </w:rPr>
+        <w:drawing>
+          <wp:inline distT="0" distB="0" distL="0" distR="0" wp14:anchorId="4337D8A2" wp14:editId="46521E38">
+            <wp:extent cx="4040659" cy="857386"/>
+            <wp:effectExtent l="0" t="0" r="0" b="6350"/>
+            <wp:docPr id="4" name="Picture 4" descr="Text, letter&#10;&#10;Description automatically generated"/>
+            <wp:cNvGraphicFramePr>
+              <a:graphicFrameLocks xmlns:a="http://schemas.openxmlformats.org/drawingml/2006/main" noChangeAspect="1"/>
+            </wp:cNvGraphicFramePr>
+            <a:graphic xmlns:a="http://schemas.openxmlformats.org/drawingml/2006/main">
+              <a:graphicData uri="http://schemas.openxmlformats.org/drawingml/2006/picture">
+                <pic:pic xmlns:pic="http://schemas.openxmlformats.org/drawingml/2006/picture">
+                  <pic:nvPicPr>
+                    <pic:cNvPr id="4" name="Picture 4" descr="Text, letter&#10;&#10;Description automatically generated"/>
+                    <pic:cNvPicPr/>
+                  </pic:nvPicPr>
+                  <pic:blipFill>
+                    <a:blip r:embed="rId10"/>
+                    <a:stretch>
+                      <a:fillRect/>
+                    </a:stretch>
+                  </pic:blipFill>
+                  <pic:spPr>
+                    <a:xfrm>
+                      <a:off x="0" y="0"/>
+                      <a:ext cx="4139520" cy="878363"/>
+                    </a:xfrm>
+                    <a:prstGeom prst="rect">
+                      <a:avLst/>
+                    </a:prstGeom>
+                  </pic:spPr>
+                </pic:pic>
+              </a:graphicData>
+            </a:graphic>
+          </wp:inline>
+        </w:drawing>
+      </w:r>
+    </w:p>
+    <w:p>
+      <w:r>
+        <w:t>To asynchronously read to a file, we must pass the file descriptor of the file to be read (</w:t>
+      </w:r>
+      <w:proofErr w:type="spellStart"/>
+      <w:r>
+        <w:t>aio_fildes</w:t>
+      </w:r>
+      <w:proofErr w:type="spellEnd"/>
+      <w:r>
+        <w:t>), the offset in the file (</w:t>
+      </w:r>
+      <w:proofErr w:type="spellStart"/>
+      <w:r>
+        <w:t>aio_offset</w:t>
+      </w:r>
+      <w:proofErr w:type="spellEnd"/>
+      <w:r>
+        <w:t>) and the length of the request (</w:t>
+      </w:r>
+      <w:proofErr w:type="spellStart"/>
+      <w:r>
+        <w:t>aio_nbytes</w:t>
+      </w:r>
+      <w:proofErr w:type="spellEnd"/>
+      <w:r>
+        <w:t>)</w:t>
+      </w:r>
+      <w:r>
+        <w:t>. We also need to pass the target memory location where the results of the read should be copied into (</w:t>
+      </w:r>
+      <w:proofErr w:type="spellStart"/>
+      <w:r>
+        <w:t>aio_buf</w:t>
+      </w:r>
+      <w:proofErr w:type="spellEnd"/>
+      <w:r>
+        <w:t>)</w:t>
+      </w:r>
+      <w:r>
+        <w:t>.</w:t>
+      </w:r>
+    </w:p>
+    <w:p>
+      <w:r>
+        <w:t>After that, to asynchronously read a file, we call:</w:t>
+      </w:r>
+    </w:p>
+    <w:p>
+      <w:pPr>
+        <w:jc w:val="center"/>
+      </w:pPr>
+      <w:r>
+        <w:rPr>
+          <w:noProof/>
+        </w:rPr>
+        <w:drawing>
+          <wp:inline distT="0" distB="0" distL="0" distR="0" wp14:anchorId="7FFFC6E6" wp14:editId="6A725194">
+            <wp:extent cx="2681416" cy="225014"/>
+            <wp:effectExtent l="0" t="0" r="0" b="3810"/>
+            <wp:docPr id="5" name="Picture 5"/>
+            <wp:cNvGraphicFramePr>
+              <a:graphicFrameLocks xmlns:a="http://schemas.openxmlformats.org/drawingml/2006/main" noChangeAspect="1"/>
+            </wp:cNvGraphicFramePr>
+            <a:graphic xmlns:a="http://schemas.openxmlformats.org/drawingml/2006/main">
+              <a:graphicData uri="http://schemas.openxmlformats.org/drawingml/2006/picture">
+                <pic:pic xmlns:pic="http://schemas.openxmlformats.org/drawingml/2006/picture">
+                  <pic:nvPicPr>
+                    <pic:cNvPr id="1" name=""/>
+                    <pic:cNvPicPr/>
+                  </pic:nvPicPr>
+                  <pic:blipFill>
+                    <a:blip r:embed="rId11"/>
+                    <a:stretch>
+                      <a:fillRect/>
+                    </a:stretch>
+                  </pic:blipFill>
+                  <pic:spPr>
+                    <a:xfrm>
+                      <a:off x="0" y="0"/>
+                      <a:ext cx="2763950" cy="231940"/>
+                    </a:xfrm>
+                    <a:prstGeom prst="rect">
+                      <a:avLst/>
+                    </a:prstGeom>
+                  </pic:spPr>
+                </pic:pic>
+              </a:graphicData>
+            </a:graphic>
+          </wp:inline>
+        </w:drawing>
+      </w:r>
+    </w:p>
+    <w:p>
+      <w:r>
+        <w:t>This simply tries to issue the I/O. If successful, it returns immediately to the application.</w:t>
+      </w:r>
+    </w:p>
+    <w:p>
+      <w:r>
+        <w:t>Lastly, we need to handle errors:</w:t>
+      </w:r>
+    </w:p>
+    <w:p>
+      <w:pPr>
+        <w:jc w:val="center"/>
+      </w:pPr>
+      <w:r>
+        <w:rPr>
+          <w:noProof/>
+        </w:rPr>
+        <w:drawing>
+          <wp:inline distT="0" distB="0" distL="0" distR="0" wp14:anchorId="270A2FC3" wp14:editId="0F5484BB">
+            <wp:extent cx="3435178" cy="213428"/>
+            <wp:effectExtent l="0" t="0" r="0" b="2540"/>
+            <wp:docPr id="6" name="Picture 6"/>
+            <wp:cNvGraphicFramePr>
+              <a:graphicFrameLocks xmlns:a="http://schemas.openxmlformats.org/drawingml/2006/main" noChangeAspect="1"/>
+            </wp:cNvGraphicFramePr>
+            <a:graphic xmlns:a="http://schemas.openxmlformats.org/drawingml/2006/main">
+              <a:graphicData uri="http://schemas.openxmlformats.org/drawingml/2006/picture">
+                <pic:pic xmlns:pic="http://schemas.openxmlformats.org/drawingml/2006/picture">
+                  <pic:nvPicPr>
+                    <pic:cNvPr id="1" name=""/>
+                    <pic:cNvPicPr/>
+                  </pic:nvPicPr>
+                  <pic:blipFill>
+                    <a:blip r:embed="rId12"/>
+                    <a:stretch>
+                      <a:fillRect/>
+                    </a:stretch>
+                  </pic:blipFill>
+                  <pic:spPr>
+                    <a:xfrm>
+                      <a:off x="0" y="0"/>
+                      <a:ext cx="3543147" cy="220136"/>
+                    </a:xfrm>
+                    <a:prstGeom prst="rect">
+                      <a:avLst/>
+                    </a:prstGeom>
+                  </pic:spPr>
+                </pic:pic>
+              </a:graphicData>
+            </a:graphic>
+          </wp:inline>
+        </w:drawing>
+      </w:r>
+    </w:p>
+    <w:p>
+      <w:r>
+        <w:t xml:space="preserve">This simply checks whether the request referred to by </w:t>
+      </w:r>
+      <w:proofErr w:type="spellStart"/>
+      <w:r>
+        <w:t>aiocbp</w:t>
+      </w:r>
+      <w:proofErr w:type="spellEnd"/>
+      <w:r>
+        <w:t xml:space="preserve"> has completed. If it has, the routine returns success, otherwise it returns EINPROGRESS.</w:t>
+      </w:r>
+      <w:r>
+        <w:t xml:space="preserve"> For every outstanding asynchronous I/O, an application can periodically </w:t>
+      </w:r>
+      <w:r>
+        <w:rPr>
+          <w:b/>
+          <w:bCs/>
+        </w:rPr>
+        <w:t>poll</w:t>
+      </w:r>
+      <w:r>
+        <w:t xml:space="preserve"> the system via a call to </w:t>
+      </w:r>
+      <w:proofErr w:type="spellStart"/>
+      <w:r>
+        <w:t>aio</w:t>
+      </w:r>
+      <w:r>
+        <w:t>_</w:t>
+      </w:r>
+      <w:proofErr w:type="gramStart"/>
+      <w:r>
+        <w:t>error</w:t>
+      </w:r>
+      <w:proofErr w:type="spellEnd"/>
+      <w:r>
+        <w:t>(</w:t>
+      </w:r>
+      <w:proofErr w:type="gramEnd"/>
+      <w:r>
+        <w:t>) to determine whether said I/O has yet completed.</w:t>
+      </w:r>
+    </w:p>
+    <w:p>
+      <w:r>
+        <w:t>However, checking for completion of I/O is painful</w:t>
+      </w:r>
+      <w:r>
+        <w:t xml:space="preserve">. To solve this, </w:t>
+      </w:r>
+      <w:r>
+        <w:t xml:space="preserve">some systems provide an approach based on the </w:t>
+      </w:r>
+      <w:r>
+        <w:rPr>
+          <w:b/>
+          <w:bCs/>
+        </w:rPr>
+        <w:t>interrupt</w:t>
+      </w:r>
+      <w:r>
+        <w:t>, which uses UNIX signals to inform applications when asynchronous I/O completes.</w:t>
+      </w:r>
+    </w:p>
+    <w:p>
+      <w:r>
+        <w:rPr>
+          <w:b/>
+          <w:bCs/>
+        </w:rPr>
+        <w:t>33.7 Another Problem: State Management</w:t>
+      </w:r>
+    </w:p>
+    <w:p>
+      <w:r>
+        <w:t>This approach has another problem as such code is generally more complicated to write than traditional thread-based code.</w:t>
+      </w:r>
+      <w:r>
+        <w:t xml:space="preserve"> When an event handler issues an asynchronous I/O, it must package up some program state for the next event handler to use when the I/O finally completes</w:t>
+      </w:r>
+      <w:r>
+        <w:t>.</w:t>
+      </w:r>
+      <w:r>
+        <w:t xml:space="preserve"> This additional work is not needed in thread-based program.</w:t>
+      </w:r>
+      <w:r>
+        <w:t xml:space="preserve"> We call this </w:t>
+      </w:r>
+      <w:r>
+        <w:rPr>
+          <w:b/>
+          <w:bCs/>
+        </w:rPr>
+        <w:t>manual stack management</w:t>
+      </w:r>
+      <w:r>
+        <w:t>.</w:t>
+      </w:r>
+    </w:p>
+    <w:p>
+      <w:r>
+        <w:t xml:space="preserve">For example, a thread-based server needs to read from a file descriptor </w:t>
+      </w:r>
+      <w:proofErr w:type="spellStart"/>
+      <w:r>
+        <w:rPr>
+          <w:i/>
+          <w:iCs/>
+        </w:rPr>
+        <w:t>fd</w:t>
+      </w:r>
+      <w:proofErr w:type="spellEnd"/>
+      <w:r>
+        <w:t xml:space="preserve"> and once complete, write the data that it read from the file to a network socket descriptor </w:t>
+      </w:r>
+      <w:proofErr w:type="spellStart"/>
+      <w:r>
+        <w:rPr>
+          <w:i/>
+          <w:iCs/>
+        </w:rPr>
+        <w:t>sd</w:t>
+      </w:r>
+      <w:proofErr w:type="spellEnd"/>
+      <w:r>
+        <w:t>:</w:t>
+      </w:r>
+    </w:p>
+    <w:p>
+      <w:pPr>
+        <w:jc w:val="center"/>
+      </w:pPr>
+      <w:r>
+        <w:rPr>
+          <w:noProof/>
+        </w:rPr>
+        <w:drawing>
+          <wp:inline distT="0" distB="0" distL="0" distR="0" wp14:anchorId="11BCBD84" wp14:editId="243633D1">
+            <wp:extent cx="2879125" cy="417420"/>
+            <wp:effectExtent l="0" t="0" r="3810" b="1905"/>
+            <wp:docPr id="7" name="Picture 7" descr="Text&#10;&#10;Description automatically generated with medium confidence"/>
+            <wp:cNvGraphicFramePr>
+              <a:graphicFrameLocks xmlns:a="http://schemas.openxmlformats.org/drawingml/2006/main" noChangeAspect="1"/>
+            </wp:cNvGraphicFramePr>
+            <a:graphic xmlns:a="http://schemas.openxmlformats.org/drawingml/2006/main">
+              <a:graphicData uri="http://schemas.openxmlformats.org/drawingml/2006/picture">
+                <pic:pic xmlns:pic="http://schemas.openxmlformats.org/drawingml/2006/picture">
+                  <pic:nvPicPr>
+                    <pic:cNvPr id="7" name="Picture 7" descr="Text&#10;&#10;Description automatically generated with medium confidence"/>
+                    <pic:cNvPicPr/>
+                  </pic:nvPicPr>
+                  <pic:blipFill>
+                    <a:blip r:embed="rId13"/>
+                    <a:stretch>
+                      <a:fillRect/>
+                    </a:stretch>
+                  </pic:blipFill>
+                  <pic:spPr>
+                    <a:xfrm>
+                      <a:off x="0" y="0"/>
+                      <a:ext cx="2965900" cy="430001"/>
+                    </a:xfrm>
+                    <a:prstGeom prst="rect">
+                      <a:avLst/>
+                    </a:prstGeom>
+                  </pic:spPr>
+                </pic:pic>
+              </a:graphicData>
+            </a:graphic>
+          </wp:inline>
+        </w:drawing>
+      </w:r>
+    </w:p>
+    <w:p>
+      <w:r>
+        <w:lastRenderedPageBreak/>
+        <w:t>In a thread-based system, it is very easy to complete.</w:t>
+      </w:r>
+      <w:r>
+        <w:t xml:space="preserve"> However, in an event-based system, we will first have to asynchronously read. Then, we check for completion of the read. But how does it know what to do?</w:t>
+      </w:r>
+    </w:p>
+    <w:p>
+      <w:r>
+        <w:t>To do this, we need to record the needed information to finish processing this event in some data structure.</w:t>
+      </w:r>
+      <w:r>
+        <w:t xml:space="preserve"> When the I/O completes, we simply look up the needed information and process the event.</w:t>
+      </w:r>
+    </w:p>
+    <w:p>
+      <w:r>
+        <w:rPr>
+          <w:b/>
+          <w:bCs/>
+        </w:rPr>
+        <w:t xml:space="preserve">33.8 What Is Still Difficult </w:t>
+      </w:r>
+      <w:proofErr w:type="gramStart"/>
+      <w:r>
+        <w:rPr>
+          <w:b/>
+          <w:bCs/>
+        </w:rPr>
+        <w:t>With</w:t>
+      </w:r>
+      <w:proofErr w:type="gramEnd"/>
+      <w:r>
+        <w:rPr>
+          <w:b/>
+          <w:bCs/>
+        </w:rPr>
+        <w:t xml:space="preserve"> Events</w:t>
+      </w:r>
+    </w:p>
+    <w:p>
+      <w:r>
+        <w:t xml:space="preserve">The first problem is when we </w:t>
+      </w:r>
+      <w:proofErr w:type="gramStart"/>
+      <w:r>
+        <w:t>have to</w:t>
+      </w:r>
+      <w:proofErr w:type="gramEnd"/>
+      <w:r>
+        <w:t xml:space="preserve"> work on multiple CPUs</w:t>
+      </w:r>
+      <w:r>
+        <w:t>, some of the simplicity of the event-based approach disappeared as we have to do things in parallel, so implementing locks or critical sections is a must.</w:t>
+      </w:r>
+    </w:p>
+    <w:p>
+      <w:r>
+        <w:t>Another problem with the event-based approach is that it does not integrate well with certain kinds of systems activity, such as paging</w:t>
+      </w:r>
+      <w:r>
+        <w:t>, as it will block on page fault.</w:t>
+      </w:r>
+    </w:p>
+    <w:p>
+      <w:r>
+        <w:t>The third problem is that it is hard to manage over time.</w:t>
+      </w:r>
+    </w:p>
+    <w:p>
+      <w:r>
+        <w:t>Finally, though asynchronous disk I/O is now possible on most platforms, it has taken a long time to get there, and it never quite integrates with asynchronous network I/O in as simple and uniform a manner</w:t>
+      </w:r>
+      <w:r>
+        <w:t>.</w:t>
+      </w:r>
+    </w:p>
+    <w:p>
+      <w:pPr>
+        <w:rPr>
+          <w:b/>
+          <w:bCs/>
+        </w:rPr>
+      </w:pPr>
+      <w:r>
+        <w:rPr>
+          <w:b/>
+          <w:bCs/>
+        </w:rPr>
+        <w:t>Chapter 34: Summary</w:t>
+      </w:r>
+    </w:p>
+    <w:p>
+      <w:r>
+        <w:t xml:space="preserve">Avoid complex interactions between </w:t>
+      </w:r>
+      <w:r>
+        <w:t>threads and</w:t>
+      </w:r>
+      <w:r>
+        <w:t xml:space="preserve"> use well-known and tried-and-true ways to manage thread interactions</w:t>
+      </w:r>
+      <w:r>
+        <w:t>.</w:t>
+      </w:r>
+    </w:p>
+    <w:p>
+      <w:r>
+        <w:t>O</w:t>
+      </w:r>
+      <w:r>
+        <w:t>nly use concurrency when absolutely needed</w:t>
+      </w:r>
+      <w:r>
+        <w:t>.</w:t>
+      </w:r>
+      <w:r>
+        <w:t xml:space="preserve"> </w:t>
+      </w:r>
+      <w:r>
+        <w:t>A</w:t>
+      </w:r>
+      <w:r>
+        <w:t>void it if possible.</w:t>
+      </w:r>
+    </w:p>
+    <w:p>
+      <w:r>
+        <w:t>if you really need parallelism, seek it in other simplified forms.</w:t>
+      </w:r>
+    </w:p>
     <w:sectPr>
-      <w:headerReference w:type="default" r:id="rId8"/>
+      <w:headerReference w:type="default" r:id="rId14"/>
       <w:pgSz w:w="12240" w:h="15840"/>
       <w:pgMar w:top="1440" w:right="1440" w:bottom="1440" w:left="1440" w:header="720" w:footer="720" w:gutter="0"/>
       <w:cols w:space="720"/>

</xml_diff>